<commit_message>
Epic-5 change vns_lab_6 and report
</commit_message>
<xml_diff>
--- a/ai_12/dmytro_tymchuk/epic_5/epic_5_pactice_and_labs_report_dmytro_tymchuk.docx
+++ b/ai_12/dmytro_tymchuk/epic_5/epic_5_pactice_and_labs_report_dmytro_tymchuk.docx
@@ -1064,7 +1064,7 @@
         </w:rPr>
         <w:t>(</w:t>
       </w:r>
-      <w:hyperlink r:id="R0a5f25b9ffd1451f">
+      <w:hyperlink r:id="Re660f85c00a24f55">
         <w:r>
           <w:rPr>
             <w:rStyle w:val="Hyperlink"/>
@@ -1172,7 +1172,7 @@
         </w:rPr>
         <w:t>(</w:t>
       </w:r>
-      <w:hyperlink r:id="Rbce61d784ddb4c80">
+      <w:hyperlink r:id="R4633edabb7c64cae">
         <w:r>
           <w:rPr>
             <w:rStyle w:val="Hyperlink"/>
@@ -1717,10 +1717,10 @@
       </w:pPr>
       <w:r>
         <w:drawing>
-          <wp:inline wp14:editId="335C1A4A" wp14:anchorId="3177349D">
-            <wp:extent cx="3838683" cy="5057774"/>
+          <wp:inline wp14:editId="55772A0F" wp14:anchorId="6EE7EDFC">
+            <wp:extent cx="3516023" cy="5281611"/>
             <wp:effectExtent l="0" t="0" r="0" b="0"/>
-            <wp:docPr id="534805900" name="" title=""/>
+            <wp:docPr id="520174343" name="" title=""/>
             <wp:cNvGraphicFramePr>
               <a:graphicFrameLocks noChangeAspect="1"/>
             </wp:cNvGraphicFramePr>
@@ -1732,7 +1732,7 @@
                     <pic:cNvPicPr/>
                   </pic:nvPicPr>
                   <pic:blipFill>
-                    <a:blip r:embed="R8436af7d81fc475c">
+                    <a:blip r:embed="R3592a223402e4f17">
                       <a:extLst>
                         <a:ext xmlns:a="http://schemas.openxmlformats.org/drawingml/2006/main" uri="{28A0092B-C50C-407E-A947-70E740481C1C}">
                           <a14:useLocalDpi val="0"/>
@@ -1746,7 +1746,7 @@
                   <pic:spPr>
                     <a:xfrm>
                       <a:off x="0" y="0"/>
-                      <a:ext cx="3838683" cy="5057774"/>
+                      <a:ext cx="3516023" cy="5281611"/>
                     </a:xfrm>
                     <a:prstGeom prst="rect">
                       <a:avLst/>
@@ -1797,10 +1797,10 @@
       </w:pPr>
       <w:r>
         <w:drawing>
-          <wp:inline wp14:editId="42DAB9A9" wp14:anchorId="5CA4FC02">
-            <wp:extent cx="3324225" cy="1276350"/>
+          <wp:inline wp14:editId="3051AC31" wp14:anchorId="3502205C">
+            <wp:extent cx="2628900" cy="752475"/>
             <wp:effectExtent l="0" t="0" r="0" b="0"/>
-            <wp:docPr id="899399735" name="" title=""/>
+            <wp:docPr id="1326334939" name="" title=""/>
             <wp:cNvGraphicFramePr>
               <a:graphicFrameLocks noChangeAspect="1"/>
             </wp:cNvGraphicFramePr>
@@ -1812,7 +1812,7 @@
                     <pic:cNvPicPr/>
                   </pic:nvPicPr>
                   <pic:blipFill>
-                    <a:blip r:embed="Rd6d75581aa964789">
+                    <a:blip r:embed="R512ffe1c35dd4fd0">
                       <a:extLst>
                         <a:ext xmlns:a="http://schemas.openxmlformats.org/drawingml/2006/main" uri="{28A0092B-C50C-407E-A947-70E740481C1C}">
                           <a14:useLocalDpi val="0"/>
@@ -1826,7 +1826,7 @@
                   <pic:spPr>
                     <a:xfrm>
                       <a:off x="0" y="0"/>
-                      <a:ext cx="3324225" cy="1276350"/>
+                      <a:ext cx="2628900" cy="752475"/>
                     </a:xfrm>
                     <a:prstGeom prst="rect">
                       <a:avLst/>
@@ -2448,7 +2448,7 @@
       </w:pPr>
       <w:r>
         <w:drawing>
-          <wp:inline wp14:editId="31A3ECB4" wp14:anchorId="6F0AC714">
+          <wp:inline wp14:editId="2A819146" wp14:anchorId="6F0AC714">
             <wp:extent cx="4239387" cy="933786"/>
             <wp:effectExtent l="0" t="0" r="0" b="0"/>
             <wp:docPr id="1090396501" name="" title=""/>
@@ -2463,7 +2463,7 @@
                     <pic:cNvPicPr/>
                   </pic:nvPicPr>
                   <pic:blipFill>
-                    <a:blip r:embed="R14b07faede834ed5">
+                    <a:blip r:embed="R1a16b77f67cd4f46">
                       <a:extLst xmlns:a="http://schemas.openxmlformats.org/drawingml/2006/main">
                         <a:ext xmlns:a="http://schemas.openxmlformats.org/drawingml/2006/main" uri="{28A0092B-C50C-407E-A947-70E740481C1C}">
                           <a14:useLocalDpi xmlns:a14="http://schemas.microsoft.com/office/drawing/2010/main" val="0"/>
@@ -3810,7 +3810,7 @@
       </w:pPr>
       <w:r>
         <w:drawing>
-          <wp:inline wp14:editId="79422BAD" wp14:anchorId="66A78F33">
+          <wp:inline wp14:editId="6E00AEA4" wp14:anchorId="66A78F33">
             <wp:extent cx="3158708" cy="3438525"/>
             <wp:effectExtent l="0" t="0" r="0" b="0"/>
             <wp:docPr id="1785102639" name="" title=""/>
@@ -3825,7 +3825,7 @@
                     <pic:cNvPicPr/>
                   </pic:nvPicPr>
                   <pic:blipFill>
-                    <a:blip r:embed="Rf49ab0f4d04d4825">
+                    <a:blip r:embed="R221a85b7f7c74e48">
                       <a:extLst xmlns:a="http://schemas.openxmlformats.org/drawingml/2006/main">
                         <a:ext xmlns:a="http://schemas.openxmlformats.org/drawingml/2006/main" uri="{28A0092B-C50C-407E-A947-70E740481C1C}">
                           <a14:useLocalDpi xmlns:a14="http://schemas.microsoft.com/office/drawing/2010/main" val="0"/>
@@ -3857,7 +3857,7 @@
       </w:r>
       <w:r>
         <w:drawing>
-          <wp:inline wp14:editId="250228F1" wp14:anchorId="3DD72A0E">
+          <wp:inline wp14:editId="4D4BCDA0" wp14:anchorId="3DD72A0E">
             <wp:extent cx="2829227" cy="3295650"/>
             <wp:effectExtent l="0" t="0" r="0" b="0"/>
             <wp:docPr id="1365845735" name="" title=""/>
@@ -3872,7 +3872,7 @@
                     <pic:cNvPicPr/>
                   </pic:nvPicPr>
                   <pic:blipFill>
-                    <a:blip r:embed="R42904f227c4e4608">
+                    <a:blip r:embed="Rfe8e5b722c184eea">
                       <a:extLst xmlns:a="http://schemas.openxmlformats.org/drawingml/2006/main">
                         <a:ext xmlns:a="http://schemas.openxmlformats.org/drawingml/2006/main" uri="{28A0092B-C50C-407E-A947-70E740481C1C}">
                           <a14:useLocalDpi xmlns:a14="http://schemas.microsoft.com/office/drawing/2010/main" val="0"/>
@@ -4100,7 +4100,7 @@
       </w:pPr>
       <w:r>
         <w:drawing>
-          <wp:inline wp14:editId="475D9DF9" wp14:anchorId="6E76023E">
+          <wp:inline wp14:editId="1C5F22CF" wp14:anchorId="6E76023E">
             <wp:extent cx="1828800" cy="980966"/>
             <wp:effectExtent l="0" t="0" r="0" b="0"/>
             <wp:docPr id="452907082" name="" title=""/>
@@ -4115,7 +4115,7 @@
                     <pic:cNvPicPr/>
                   </pic:nvPicPr>
                   <pic:blipFill>
-                    <a:blip r:embed="R1458ee0e67f7405e">
+                    <a:blip r:embed="Rb6cc9c1663034d91">
                       <a:extLst xmlns:a="http://schemas.openxmlformats.org/drawingml/2006/main">
                         <a:ext xmlns:a="http://schemas.openxmlformats.org/drawingml/2006/main" uri="{28A0092B-C50C-407E-A947-70E740481C1C}">
                           <a14:useLocalDpi xmlns:a14="http://schemas.microsoft.com/office/drawing/2010/main" val="0"/>
@@ -4349,7 +4349,7 @@
       </w:pPr>
       <w:r>
         <w:drawing>
-          <wp:inline wp14:editId="15437EFC" wp14:anchorId="7D18AD45">
+          <wp:inline wp14:editId="740E4CA6" wp14:anchorId="7D18AD45">
             <wp:extent cx="3035746" cy="3870294"/>
             <wp:effectExtent l="0" t="0" r="0" b="0"/>
             <wp:docPr id="1960454205" name="" title=""/>
@@ -4364,7 +4364,7 @@
                     <pic:cNvPicPr/>
                   </pic:nvPicPr>
                   <pic:blipFill>
-                    <a:blip r:embed="R40a81bfbcb9f4053">
+                    <a:blip r:embed="R7331f2e741314f9c">
                       <a:extLst xmlns:a="http://schemas.openxmlformats.org/drawingml/2006/main">
                         <a:ext xmlns:a="http://schemas.openxmlformats.org/drawingml/2006/main" uri="{28A0092B-C50C-407E-A947-70E740481C1C}">
                           <a14:useLocalDpi xmlns:a14="http://schemas.microsoft.com/office/drawing/2010/main" val="0"/>
@@ -4396,7 +4396,7 @@
       </w:r>
       <w:r>
         <w:drawing>
-          <wp:inline wp14:editId="4DBB3B67" wp14:anchorId="2D203576">
+          <wp:inline wp14:editId="5402E2FB" wp14:anchorId="2D203576">
             <wp:extent cx="2479984" cy="4067174"/>
             <wp:effectExtent l="0" t="0" r="0" b="0"/>
             <wp:docPr id="1216036724" name="" title=""/>
@@ -4411,7 +4411,7 @@
                     <pic:cNvPicPr/>
                   </pic:nvPicPr>
                   <pic:blipFill>
-                    <a:blip r:embed="R45e6a52a28d94780">
+                    <a:blip r:embed="R4fd568d630734c5a">
                       <a:extLst xmlns:a="http://schemas.openxmlformats.org/drawingml/2006/main">
                         <a:ext xmlns:a="http://schemas.openxmlformats.org/drawingml/2006/main" uri="{28A0092B-C50C-407E-A947-70E740481C1C}">
                           <a14:useLocalDpi xmlns:a14="http://schemas.microsoft.com/office/drawing/2010/main" val="0"/>
@@ -5226,7 +5226,7 @@
       </w:pPr>
       <w:r>
         <w:drawing>
-          <wp:inline wp14:editId="7AA58B14" wp14:anchorId="76A181A4">
+          <wp:inline wp14:editId="05596CC4" wp14:anchorId="76A181A4">
             <wp:extent cx="3849629" cy="5101126"/>
             <wp:effectExtent l="0" t="0" r="0" b="0"/>
             <wp:docPr id="709043648" name="" title=""/>
@@ -5241,7 +5241,7 @@
                     <pic:cNvPicPr/>
                   </pic:nvPicPr>
                   <pic:blipFill>
-                    <a:blip r:embed="R3d04b624d0554afe">
+                    <a:blip r:embed="R9bedddd35a0b4da1">
                       <a:extLst xmlns:a="http://schemas.openxmlformats.org/drawingml/2006/main">
                         <a:ext xmlns:a="http://schemas.openxmlformats.org/drawingml/2006/main" uri="{28A0092B-C50C-407E-A947-70E740481C1C}">
                           <a14:useLocalDpi xmlns:a14="http://schemas.microsoft.com/office/drawing/2010/main" val="0"/>
@@ -5275,7 +5275,7 @@
       </w:pPr>
       <w:r>
         <w:drawing>
-          <wp:inline wp14:editId="4A0914F9" wp14:anchorId="027A4311">
+          <wp:inline wp14:editId="0CDC35A2" wp14:anchorId="027A4311">
             <wp:extent cx="3282658" cy="2556588"/>
             <wp:effectExtent l="0" t="0" r="0" b="0"/>
             <wp:docPr id="1612545174" name="" title=""/>
@@ -5290,7 +5290,7 @@
                     <pic:cNvPicPr/>
                   </pic:nvPicPr>
                   <pic:blipFill>
-                    <a:blip r:embed="Rbedd24a1ef7c4fcd">
+                    <a:blip r:embed="R23ed436361a74e70">
                       <a:extLst xmlns:a="http://schemas.openxmlformats.org/drawingml/2006/main">
                         <a:ext xmlns:a="http://schemas.openxmlformats.org/drawingml/2006/main" uri="{28A0092B-C50C-407E-A947-70E740481C1C}">
                           <a14:useLocalDpi xmlns:a14="http://schemas.microsoft.com/office/drawing/2010/main" val="0"/>
@@ -5903,7 +5903,7 @@
       </w:pPr>
       <w:r>
         <w:drawing>
-          <wp:inline wp14:editId="151972AE" wp14:anchorId="09C6001F">
+          <wp:inline wp14:editId="2EDC0B4C" wp14:anchorId="09C6001F">
             <wp:extent cx="5648322" cy="2674243"/>
             <wp:effectExtent l="0" t="0" r="0" b="0"/>
             <wp:docPr id="1885430375" name="" title=""/>
@@ -5918,7 +5918,7 @@
                     <pic:cNvPicPr/>
                   </pic:nvPicPr>
                   <pic:blipFill>
-                    <a:blip r:embed="R0a5994f0eb27476c">
+                    <a:blip r:embed="Ra712f43d1ba14f7b">
                       <a:extLst xmlns:a="http://schemas.openxmlformats.org/drawingml/2006/main">
                         <a:ext xmlns:a="http://schemas.openxmlformats.org/drawingml/2006/main" uri="{28A0092B-C50C-407E-A947-70E740481C1C}">
                           <a14:useLocalDpi xmlns:a14="http://schemas.microsoft.com/office/drawing/2010/main" val="0"/>

</xml_diff>